<commit_message>
correccion primer ejercicio R
</commit_message>
<xml_diff>
--- a/Entornos de data Science-R/Ejercicio 1.docx
+++ b/Entornos de data Science-R/Ejercicio 1.docx
@@ -2754,15 +2754,15 @@
         </w:rPr>
         <w:t xml:space="preserve">La función </w:t>
       </w:r>
-      <w:proofErr w:type="spellStart"/>
       <w:proofErr w:type="gramStart"/>
       <w:r>
         <w:rPr>
           <w:rFonts w:ascii="Times New Roman" w:hAnsi="Times New Roman" w:cs="Times New Roman"/>
         </w:rPr>
-        <w:t>range</w:t>
-      </w:r>
-      <w:proofErr w:type="spellEnd"/>
+        <w:t>summary</w:t>
+      </w:r>
+      <w:bookmarkStart w:id="0" w:name="_GoBack"/>
+      <w:bookmarkEnd w:id="0"/>
       <w:r>
         <w:rPr>
           <w:rFonts w:ascii="Times New Roman" w:hAnsi="Times New Roman" w:cs="Times New Roman"/>
@@ -2814,13 +2814,7 @@
         <w:rPr>
           <w:rFonts w:ascii="Times New Roman" w:hAnsi="Times New Roman" w:cs="Times New Roman"/>
         </w:rPr>
-        <w:t xml:space="preserve"> </w:t>
-      </w:r>
-      <w:r>
-        <w:rPr>
-          <w:rFonts w:ascii="Times New Roman" w:hAnsi="Times New Roman" w:cs="Times New Roman"/>
-        </w:rPr>
-        <w:t>Ver la documentaci</w:t>
+        <w:t xml:space="preserve"> Ver la documentaci</w:t>
       </w:r>
       <w:r>
         <w:rPr>
@@ -3728,8 +3722,6 @@
         </w:rPr>
         <w:t>funció</w:t>
       </w:r>
-      <w:bookmarkStart w:id="0" w:name="_GoBack"/>
-      <w:bookmarkEnd w:id="0"/>
       <w:r>
         <w:rPr>
           <w:rFonts w:ascii="Times New Roman" w:hAnsi="Times New Roman" w:cs="Times New Roman"/>

</xml_diff>

<commit_message>
subida de ejercicios R
</commit_message>
<xml_diff>
--- a/Entornos de data Science-R/Ejercicio 1.docx
+++ b/Entornos de data Science-R/Ejercicio 1.docx
@@ -15,21 +15,8 @@
         <w:pStyle w:val="Ttulo2"/>
       </w:pPr>
       <w:r>
-        <w:t xml:space="preserve">Data </w:t>
-      </w:r>
-      <w:proofErr w:type="spellStart"/>
-      <w:r>
-        <w:t>frame</w:t>
-      </w:r>
-      <w:proofErr w:type="spellEnd"/>
-      <w:r>
-        <w:t xml:space="preserve"> </w:t>
-      </w:r>
-      <w:proofErr w:type="spellStart"/>
-      <w:r>
-        <w:t>mtcars</w:t>
-      </w:r>
-      <w:proofErr w:type="spellEnd"/>
+        <w:t>Data frame mtcars</w:t>
+      </w:r>
     </w:p>
     <w:p/>
     <w:p>
@@ -46,49 +33,7 @@
         <w:rPr>
           <w:rFonts w:ascii="Times New Roman" w:hAnsi="Times New Roman" w:cs="Times New Roman"/>
         </w:rPr>
-        <w:t xml:space="preserve">Con </w:t>
-      </w:r>
-      <w:proofErr w:type="gramStart"/>
-      <w:r>
-        <w:rPr>
-          <w:rFonts w:ascii="Times New Roman" w:hAnsi="Times New Roman" w:cs="Times New Roman"/>
-        </w:rPr>
-        <w:t>el</w:t>
-      </w:r>
-      <w:proofErr w:type="gramEnd"/>
-      <w:r>
-        <w:rPr>
-          <w:rFonts w:ascii="Times New Roman" w:hAnsi="Times New Roman" w:cs="Times New Roman"/>
-        </w:rPr>
-        <w:t xml:space="preserve"> data </w:t>
-      </w:r>
-      <w:proofErr w:type="spellStart"/>
-      <w:r>
-        <w:rPr>
-          <w:rFonts w:ascii="Times New Roman" w:hAnsi="Times New Roman" w:cs="Times New Roman"/>
-        </w:rPr>
-        <w:t>frame</w:t>
-      </w:r>
-      <w:proofErr w:type="spellEnd"/>
-      <w:r>
-        <w:rPr>
-          <w:rFonts w:ascii="Times New Roman" w:hAnsi="Times New Roman" w:cs="Times New Roman"/>
-        </w:rPr>
-        <w:t xml:space="preserve"> </w:t>
-      </w:r>
-      <w:proofErr w:type="spellStart"/>
-      <w:r>
-        <w:rPr>
-          <w:rFonts w:ascii="Times New Roman" w:hAnsi="Times New Roman" w:cs="Times New Roman"/>
-        </w:rPr>
-        <w:t>mtcars</w:t>
-      </w:r>
-      <w:proofErr w:type="spellEnd"/>
-      <w:r>
-        <w:rPr>
-          <w:rFonts w:ascii="Times New Roman" w:hAnsi="Times New Roman" w:cs="Times New Roman"/>
-        </w:rPr>
-        <w:t xml:space="preserve"> (viene cargado en R).</w:t>
+        <w:t>Con el data frame mtcars (viene cargado en R).</w:t>
       </w:r>
     </w:p>
     <w:p>
@@ -122,21 +67,7 @@
         <w:rPr>
           <w:rFonts w:ascii="Times New Roman" w:hAnsi="Times New Roman" w:cs="Times New Roman"/>
         </w:rPr>
-        <w:t xml:space="preserve"> </w:t>
-      </w:r>
-      <w:proofErr w:type="spellStart"/>
-      <w:r>
-        <w:rPr>
-          <w:rFonts w:ascii="Times New Roman" w:hAnsi="Times New Roman" w:cs="Times New Roman"/>
-        </w:rPr>
-        <w:t>Previsualizar</w:t>
-      </w:r>
-      <w:proofErr w:type="spellEnd"/>
-      <w:r>
-        <w:rPr>
-          <w:rFonts w:ascii="Times New Roman" w:hAnsi="Times New Roman" w:cs="Times New Roman"/>
-        </w:rPr>
-        <w:t xml:space="preserve"> el contenido con la funci</w:t>
+        <w:t xml:space="preserve"> Previsualizar el contenido con la funci</w:t>
       </w:r>
       <w:r>
         <w:rPr>
@@ -148,21 +79,7 @@
         <w:rPr>
           <w:rFonts w:ascii="Times New Roman" w:hAnsi="Times New Roman" w:cs="Times New Roman"/>
         </w:rPr>
-        <w:t xml:space="preserve">n </w:t>
-      </w:r>
-      <w:proofErr w:type="gramStart"/>
-      <w:r>
-        <w:rPr>
-          <w:rFonts w:ascii="Times New Roman" w:hAnsi="Times New Roman" w:cs="Times New Roman"/>
-        </w:rPr>
-        <w:t>head(</w:t>
-      </w:r>
-      <w:proofErr w:type="gramEnd"/>
-      <w:r>
-        <w:rPr>
-          <w:rFonts w:ascii="Times New Roman" w:hAnsi="Times New Roman" w:cs="Times New Roman"/>
-        </w:rPr>
-        <w:t>).</w:t>
+        <w:t>n head().</w:t>
       </w:r>
     </w:p>
     <w:p>
@@ -181,47 +98,17 @@
         </w:rPr>
         <w:tab/>
       </w:r>
-      <w:proofErr w:type="gramStart"/>
       <w:r>
         <w:rPr>
           <w:rFonts w:ascii="Courier New" w:hAnsi="Courier New" w:cs="Courier New"/>
         </w:rPr>
-        <w:t>head(</w:t>
-      </w:r>
-      <w:proofErr w:type="spellStart"/>
-      <w:proofErr w:type="gramEnd"/>
+        <w:t>head(mtcars)</w:t>
+      </w:r>
       <w:r>
         <w:rPr>
           <w:rFonts w:ascii="Courier New" w:hAnsi="Courier New" w:cs="Courier New"/>
         </w:rPr>
-        <w:t>mtcars</w:t>
-      </w:r>
-      <w:proofErr w:type="spellEnd"/>
-      <w:r>
-        <w:rPr>
-          <w:rFonts w:ascii="Courier New" w:hAnsi="Courier New" w:cs="Courier New"/>
-        </w:rPr>
-        <w:t>)</w:t>
-      </w:r>
-      <w:r>
-        <w:rPr>
-          <w:rFonts w:ascii="Courier New" w:hAnsi="Courier New" w:cs="Courier New"/>
-        </w:rPr>
-        <w:t xml:space="preserve"> # nos muestra los primeros registros del data  </w:t>
-      </w:r>
-      <w:proofErr w:type="spellStart"/>
-      <w:r>
-        <w:rPr>
-          <w:rFonts w:ascii="Courier New" w:hAnsi="Courier New" w:cs="Courier New"/>
-        </w:rPr>
-        <w:t>frame</w:t>
-      </w:r>
-      <w:proofErr w:type="spellEnd"/>
-      <w:r>
-        <w:rPr>
-          <w:rFonts w:ascii="Courier New" w:hAnsi="Courier New" w:cs="Courier New"/>
-        </w:rPr>
-        <w:t>. En este caso, al no decir cuantos, nos muestra 6</w:t>
+        <w:t xml:space="preserve"> # nos muestra los primeros registros del data  frame. En este caso, al no decir cuantos, nos muestra 6</w:t>
       </w:r>
     </w:p>
     <w:p>
@@ -301,42 +188,18 @@
           <w:rFonts w:ascii="Times New Roman" w:hAnsi="Times New Roman" w:cs="Times New Roman"/>
         </w:rPr>
       </w:pPr>
-      <w:proofErr w:type="gramStart"/>
       <w:r>
         <w:rPr>
           <w:rFonts w:ascii="Courier New" w:hAnsi="Courier New" w:cs="Courier New"/>
         </w:rPr>
-        <w:t>head(</w:t>
-      </w:r>
-      <w:proofErr w:type="spellStart"/>
-      <w:proofErr w:type="gramEnd"/>
-      <w:r>
-        <w:rPr>
-          <w:rFonts w:ascii="Courier New" w:hAnsi="Courier New" w:cs="Courier New"/>
-        </w:rPr>
-        <w:t>mtcars</w:t>
-      </w:r>
-      <w:proofErr w:type="spellEnd"/>
-      <w:r>
-        <w:rPr>
-          <w:rFonts w:ascii="Courier New" w:hAnsi="Courier New" w:cs="Courier New"/>
-        </w:rPr>
-        <w:t>, 3)</w:t>
-      </w:r>
-      <w:r>
-        <w:rPr>
-          <w:rFonts w:ascii="Times New Roman" w:hAnsi="Times New Roman" w:cs="Times New Roman"/>
-        </w:rPr>
-        <w:t xml:space="preserve"> # nos muestra los tres primeros registros del data </w:t>
-      </w:r>
-      <w:proofErr w:type="spellStart"/>
-      <w:r>
-        <w:rPr>
-          <w:rFonts w:ascii="Times New Roman" w:hAnsi="Times New Roman" w:cs="Times New Roman"/>
-        </w:rPr>
-        <w:t>frame</w:t>
-      </w:r>
-      <w:proofErr w:type="spellEnd"/>
+        <w:t>head(mtcars, 3)</w:t>
+      </w:r>
+      <w:r>
+        <w:rPr>
+          <w:rFonts w:ascii="Times New Roman" w:hAnsi="Times New Roman" w:cs="Times New Roman"/>
+        </w:rPr>
+        <w:t xml:space="preserve"> # nos muestra los tres primeros registros del data frame</w:t>
+      </w:r>
     </w:p>
     <w:p>
       <w:pPr>
@@ -453,43 +316,7 @@
         <w:rPr>
           <w:rFonts w:ascii="Times New Roman" w:hAnsi="Times New Roman" w:cs="Times New Roman"/>
         </w:rPr>
-        <w:t xml:space="preserve">las y columnas con </w:t>
-      </w:r>
-      <w:proofErr w:type="spellStart"/>
-      <w:proofErr w:type="gramStart"/>
-      <w:r>
-        <w:rPr>
-          <w:rFonts w:ascii="Times New Roman" w:hAnsi="Times New Roman" w:cs="Times New Roman"/>
-        </w:rPr>
-        <w:t>nrow</w:t>
-      </w:r>
-      <w:proofErr w:type="spellEnd"/>
-      <w:r>
-        <w:rPr>
-          <w:rFonts w:ascii="Times New Roman" w:hAnsi="Times New Roman" w:cs="Times New Roman"/>
-        </w:rPr>
-        <w:t>(</w:t>
-      </w:r>
-      <w:proofErr w:type="gramEnd"/>
-      <w:r>
-        <w:rPr>
-          <w:rFonts w:ascii="Times New Roman" w:hAnsi="Times New Roman" w:cs="Times New Roman"/>
-        </w:rPr>
-        <w:t xml:space="preserve">) y </w:t>
-      </w:r>
-      <w:proofErr w:type="spellStart"/>
-      <w:r>
-        <w:rPr>
-          <w:rFonts w:ascii="Times New Roman" w:hAnsi="Times New Roman" w:cs="Times New Roman"/>
-        </w:rPr>
-        <w:t>ncol</w:t>
-      </w:r>
-      <w:proofErr w:type="spellEnd"/>
-      <w:r>
-        <w:rPr>
-          <w:rFonts w:ascii="Times New Roman" w:hAnsi="Times New Roman" w:cs="Times New Roman"/>
-        </w:rPr>
-        <w:t>().</w:t>
+        <w:t>las y columnas con nrow() y ncol().</w:t>
       </w:r>
     </w:p>
     <w:p>
@@ -605,21 +432,7 @@
         <w:rPr>
           <w:rFonts w:ascii="Times New Roman" w:hAnsi="Times New Roman" w:cs="Times New Roman"/>
         </w:rPr>
-        <w:t xml:space="preserve">3. Crear un nuevo data </w:t>
-      </w:r>
-      <w:proofErr w:type="spellStart"/>
-      <w:r>
-        <w:rPr>
-          <w:rFonts w:ascii="Times New Roman" w:hAnsi="Times New Roman" w:cs="Times New Roman"/>
-        </w:rPr>
-        <w:t>frame</w:t>
-      </w:r>
-      <w:proofErr w:type="spellEnd"/>
-      <w:r>
-        <w:rPr>
-          <w:rFonts w:ascii="Times New Roman" w:hAnsi="Times New Roman" w:cs="Times New Roman"/>
-        </w:rPr>
-        <w:t xml:space="preserve"> con los modelos de coche que</w:t>
+        <w:t>3. Crear un nuevo data frame con los modelos de coche que</w:t>
       </w:r>
       <w:r>
         <w:rPr>
@@ -749,21 +562,7 @@
         <w:rPr>
           <w:rFonts w:ascii="Times New Roman" w:hAnsi="Times New Roman" w:cs="Times New Roman"/>
         </w:rPr>
-        <w:t xml:space="preserve">4. Ordenar el data </w:t>
-      </w:r>
-      <w:proofErr w:type="spellStart"/>
-      <w:r>
-        <w:rPr>
-          <w:rFonts w:ascii="Times New Roman" w:hAnsi="Times New Roman" w:cs="Times New Roman"/>
-        </w:rPr>
-        <w:t>frame</w:t>
-      </w:r>
-      <w:proofErr w:type="spellEnd"/>
-      <w:r>
-        <w:rPr>
-          <w:rFonts w:ascii="Times New Roman" w:hAnsi="Times New Roman" w:cs="Times New Roman"/>
-        </w:rPr>
-        <w:t xml:space="preserve"> anterior por disp.</w:t>
+        <w:t>4. Ordenar el data frame anterior por disp.</w:t>
       </w:r>
     </w:p>
     <w:p>
@@ -857,21 +656,7 @@
         <w:rPr>
           <w:rFonts w:ascii="Times New Roman" w:hAnsi="Times New Roman" w:cs="Times New Roman"/>
         </w:rPr>
-        <w:t>5. Calcular la media de las marchas (</w:t>
-      </w:r>
-      <w:proofErr w:type="spellStart"/>
-      <w:r>
-        <w:rPr>
-          <w:rFonts w:ascii="Times New Roman" w:hAnsi="Times New Roman" w:cs="Times New Roman"/>
-        </w:rPr>
-        <w:t>gear</w:t>
-      </w:r>
-      <w:proofErr w:type="spellEnd"/>
-      <w:r>
-        <w:rPr>
-          <w:rFonts w:ascii="Times New Roman" w:hAnsi="Times New Roman" w:cs="Times New Roman"/>
-        </w:rPr>
-        <w:t>) de los modelos del</w:t>
+        <w:t>5. Calcular la media de las marchas (gear) de los modelos del</w:t>
       </w:r>
       <w:r>
         <w:rPr>
@@ -883,21 +668,7 @@
         <w:rPr>
           <w:rFonts w:ascii="Times New Roman" w:hAnsi="Times New Roman" w:cs="Times New Roman"/>
         </w:rPr>
-        <w:t xml:space="preserve">data </w:t>
-      </w:r>
-      <w:proofErr w:type="spellStart"/>
-      <w:r>
-        <w:rPr>
-          <w:rFonts w:ascii="Times New Roman" w:hAnsi="Times New Roman" w:cs="Times New Roman"/>
-        </w:rPr>
-        <w:t>frame</w:t>
-      </w:r>
-      <w:proofErr w:type="spellEnd"/>
-      <w:r>
-        <w:rPr>
-          <w:rFonts w:ascii="Times New Roman" w:hAnsi="Times New Roman" w:cs="Times New Roman"/>
-        </w:rPr>
-        <w:t xml:space="preserve"> anterior.</w:t>
+        <w:t>data frame anterior.</w:t>
       </w:r>
     </w:p>
     <w:p>
@@ -981,21 +752,7 @@
           <w:rFonts w:ascii="Times New Roman" w:hAnsi="Times New Roman" w:cs="Times New Roman"/>
         </w:rPr>
         <w:lastRenderedPageBreak/>
-        <w:t xml:space="preserve">6. Cambiar los nombres de las variables del data </w:t>
-      </w:r>
-      <w:proofErr w:type="spellStart"/>
-      <w:r>
-        <w:rPr>
-          <w:rFonts w:ascii="Times New Roman" w:hAnsi="Times New Roman" w:cs="Times New Roman"/>
-        </w:rPr>
-        <w:t>frame</w:t>
-      </w:r>
-      <w:proofErr w:type="spellEnd"/>
-      <w:r>
-        <w:rPr>
-          <w:rFonts w:ascii="Times New Roman" w:hAnsi="Times New Roman" w:cs="Times New Roman"/>
-        </w:rPr>
-        <w:t xml:space="preserve"> a</w:t>
+        <w:t>6. Cambiar los nombres de las variables del data frame a</w:t>
       </w:r>
       <w:r>
         <w:rPr>
@@ -1007,21 +764,7 @@
         <w:rPr>
           <w:rFonts w:ascii="Times New Roman" w:hAnsi="Times New Roman" w:cs="Times New Roman"/>
         </w:rPr>
-        <w:t>var1, var2</w:t>
-      </w:r>
-      <w:proofErr w:type="gramStart"/>
-      <w:r>
-        <w:rPr>
-          <w:rFonts w:ascii="Times New Roman" w:hAnsi="Times New Roman" w:cs="Times New Roman"/>
-        </w:rPr>
-        <w:t>, ...</w:t>
-      </w:r>
-      <w:proofErr w:type="gramEnd"/>
-      <w:r>
-        <w:rPr>
-          <w:rFonts w:ascii="Times New Roman" w:hAnsi="Times New Roman" w:cs="Times New Roman"/>
-        </w:rPr>
-        <w:t>, var11.</w:t>
+        <w:t>var1, var2, ..., var11.</w:t>
       </w:r>
     </w:p>
     <w:p>
@@ -1074,35 +817,7 @@
         <w:rPr>
           <w:rFonts w:ascii="Times New Roman" w:hAnsi="Times New Roman" w:cs="Times New Roman"/>
         </w:rPr>
-        <w:t>usarla para generar el vector (\var1", \var2"</w:t>
-      </w:r>
-      <w:proofErr w:type="gramStart"/>
-      <w:r>
-        <w:rPr>
-          <w:rFonts w:ascii="Times New Roman" w:hAnsi="Times New Roman" w:cs="Times New Roman"/>
-        </w:rPr>
-        <w:t>, ...</w:t>
-      </w:r>
-      <w:proofErr w:type="gramEnd"/>
-      <w:r>
-        <w:rPr>
-          <w:rFonts w:ascii="Times New Roman" w:hAnsi="Times New Roman" w:cs="Times New Roman"/>
-        </w:rPr>
-        <w:t>, \</w:t>
-      </w:r>
-      <w:proofErr w:type="spellStart"/>
-      <w:r>
-        <w:rPr>
-          <w:rFonts w:ascii="Times New Roman" w:hAnsi="Times New Roman" w:cs="Times New Roman"/>
-        </w:rPr>
-        <w:t>varN</w:t>
-      </w:r>
-      <w:proofErr w:type="spellEnd"/>
-      <w:r>
-        <w:rPr>
-          <w:rFonts w:ascii="Times New Roman" w:hAnsi="Times New Roman" w:cs="Times New Roman"/>
-        </w:rPr>
-        <w:t>")</w:t>
+        <w:t>usarla para generar el vector (\var1", \var2", ..., \varN")</w:t>
       </w:r>
       <w:r>
         <w:rPr>
@@ -1126,21 +841,7 @@
         <w:rPr>
           <w:rFonts w:ascii="Times New Roman" w:hAnsi="Times New Roman" w:cs="Times New Roman"/>
         </w:rPr>
-        <w:t xml:space="preserve">mero de variables del data </w:t>
-      </w:r>
-      <w:proofErr w:type="spellStart"/>
-      <w:r>
-        <w:rPr>
-          <w:rFonts w:ascii="Times New Roman" w:hAnsi="Times New Roman" w:cs="Times New Roman"/>
-        </w:rPr>
-        <w:t>frame</w:t>
-      </w:r>
-      <w:proofErr w:type="spellEnd"/>
-      <w:r>
-        <w:rPr>
-          <w:rFonts w:ascii="Times New Roman" w:hAnsi="Times New Roman" w:cs="Times New Roman"/>
-        </w:rPr>
-        <w:t>.</w:t>
+        <w:t>mero de variables del data frame.</w:t>
       </w:r>
     </w:p>
     <w:p>
@@ -1247,15 +948,7 @@
         <w:pStyle w:val="Ttulo2"/>
       </w:pPr>
       <w:r>
-        <w:t xml:space="preserve">Data </w:t>
-      </w:r>
-      <w:proofErr w:type="spellStart"/>
-      <w:r>
-        <w:t>frame</w:t>
-      </w:r>
-      <w:proofErr w:type="spellEnd"/>
-      <w:r>
-        <w:t xml:space="preserve"> Iris</w:t>
+        <w:t>Data frame Iris</w:t>
       </w:r>
     </w:p>
     <w:p/>
@@ -1273,57 +966,7 @@
         <w:rPr>
           <w:rFonts w:ascii="Times New Roman" w:hAnsi="Times New Roman" w:cs="Times New Roman"/>
         </w:rPr>
-        <w:t xml:space="preserve">1. ¿Cómo está estructurado el data </w:t>
-      </w:r>
-      <w:proofErr w:type="spellStart"/>
-      <w:r>
-        <w:rPr>
-          <w:rFonts w:ascii="Times New Roman" w:hAnsi="Times New Roman" w:cs="Times New Roman"/>
-        </w:rPr>
-        <w:t>frame</w:t>
-      </w:r>
-      <w:proofErr w:type="spellEnd"/>
-      <w:r>
-        <w:rPr>
-          <w:rFonts w:ascii="Times New Roman" w:hAnsi="Times New Roman" w:cs="Times New Roman"/>
-        </w:rPr>
-        <w:t xml:space="preserve">? (utilizar las funciones </w:t>
-      </w:r>
-      <w:proofErr w:type="spellStart"/>
-      <w:proofErr w:type="gramStart"/>
-      <w:r>
-        <w:rPr>
-          <w:rFonts w:ascii="Times New Roman" w:hAnsi="Times New Roman" w:cs="Times New Roman"/>
-        </w:rPr>
-        <w:t>str</w:t>
-      </w:r>
-      <w:proofErr w:type="spellEnd"/>
-      <w:r>
-        <w:rPr>
-          <w:rFonts w:ascii="Times New Roman" w:hAnsi="Times New Roman" w:cs="Times New Roman"/>
-        </w:rPr>
-        <w:t>(</w:t>
-      </w:r>
-      <w:proofErr w:type="gramEnd"/>
-      <w:r>
-        <w:rPr>
-          <w:rFonts w:ascii="Times New Roman" w:hAnsi="Times New Roman" w:cs="Times New Roman"/>
-        </w:rPr>
-        <w:t xml:space="preserve">) y </w:t>
-      </w:r>
-      <w:proofErr w:type="spellStart"/>
-      <w:r>
-        <w:rPr>
-          <w:rFonts w:ascii="Times New Roman" w:hAnsi="Times New Roman" w:cs="Times New Roman"/>
-        </w:rPr>
-        <w:t>dim</w:t>
-      </w:r>
-      <w:proofErr w:type="spellEnd"/>
-      <w:r>
-        <w:rPr>
-          <w:rFonts w:ascii="Times New Roman" w:hAnsi="Times New Roman" w:cs="Times New Roman"/>
-        </w:rPr>
-        <w:t>()).</w:t>
+        <w:t>1. ¿Cómo está estructurado el data frame? (utilizar las funciones str() y dim()).</w:t>
       </w:r>
     </w:p>
     <w:p>
@@ -1337,67 +980,23 @@
           <w:rFonts w:ascii="Courier New" w:hAnsi="Courier New" w:cs="Courier New"/>
         </w:rPr>
       </w:pPr>
-      <w:proofErr w:type="spellStart"/>
-      <w:proofErr w:type="gramStart"/>
       <w:r>
         <w:rPr>
           <w:rFonts w:ascii="Courier New" w:hAnsi="Courier New" w:cs="Courier New"/>
         </w:rPr>
-        <w:t>str</w:t>
-      </w:r>
-      <w:proofErr w:type="spellEnd"/>
+        <w:t>str(iris) # nos da informaci</w:t>
+      </w:r>
       <w:r>
         <w:rPr>
           <w:rFonts w:ascii="Courier New" w:hAnsi="Courier New" w:cs="Courier New"/>
         </w:rPr>
-        <w:t>(</w:t>
-      </w:r>
-      <w:proofErr w:type="gramEnd"/>
+        <w:t>o</w:t>
+      </w:r>
       <w:r>
         <w:rPr>
           <w:rFonts w:ascii="Courier New" w:hAnsi="Courier New" w:cs="Courier New"/>
         </w:rPr>
-        <w:t xml:space="preserve">iris) # nos da </w:t>
-      </w:r>
-      <w:proofErr w:type="spellStart"/>
-      <w:r>
-        <w:rPr>
-          <w:rFonts w:ascii="Courier New" w:hAnsi="Courier New" w:cs="Courier New"/>
-        </w:rPr>
-        <w:t>informaci</w:t>
-      </w:r>
-      <w:r>
-        <w:rPr>
-          <w:rFonts w:ascii="Courier New" w:hAnsi="Courier New" w:cs="Courier New"/>
-        </w:rPr>
-        <w:t>o</w:t>
-      </w:r>
-      <w:r>
-        <w:rPr>
-          <w:rFonts w:ascii="Courier New" w:hAnsi="Courier New" w:cs="Courier New"/>
-        </w:rPr>
-        <w:t>n</w:t>
-      </w:r>
-      <w:proofErr w:type="spellEnd"/>
-      <w:r>
-        <w:rPr>
-          <w:rFonts w:ascii="Courier New" w:hAnsi="Courier New" w:cs="Courier New"/>
-        </w:rPr>
-        <w:t xml:space="preserve"> del data </w:t>
-      </w:r>
-      <w:proofErr w:type="spellStart"/>
-      <w:r>
-        <w:rPr>
-          <w:rFonts w:ascii="Courier New" w:hAnsi="Courier New" w:cs="Courier New"/>
-        </w:rPr>
-        <w:t>frame</w:t>
-      </w:r>
-      <w:proofErr w:type="spellEnd"/>
-      <w:r>
-        <w:rPr>
-          <w:rFonts w:ascii="Courier New" w:hAnsi="Courier New" w:cs="Courier New"/>
-        </w:rPr>
-        <w:t>: número de registros, n</w:t>
+        <w:t>n del data frame: número de registros, n</w:t>
       </w:r>
       <w:r>
         <w:rPr>
@@ -1530,67 +1129,29 @@
           <w:rFonts w:ascii="Courier New" w:hAnsi="Courier New" w:cs="Courier New"/>
         </w:rPr>
       </w:pPr>
-      <w:proofErr w:type="spellStart"/>
-      <w:proofErr w:type="gramStart"/>
       <w:r>
         <w:rPr>
           <w:rFonts w:ascii="Courier New" w:hAnsi="Courier New" w:cs="Courier New"/>
         </w:rPr>
-        <w:t>dim</w:t>
-      </w:r>
-      <w:proofErr w:type="spellEnd"/>
+        <w:t>dim(</w:t>
+      </w:r>
       <w:r>
         <w:rPr>
           <w:rFonts w:ascii="Courier New" w:hAnsi="Courier New" w:cs="Courier New"/>
         </w:rPr>
-        <w:t>(</w:t>
-      </w:r>
-      <w:proofErr w:type="gramEnd"/>
+        <w:t>iris) # nos devuelve la dimensio</w:t>
+      </w:r>
       <w:r>
         <w:rPr>
           <w:rFonts w:ascii="Courier New" w:hAnsi="Courier New" w:cs="Courier New"/>
         </w:rPr>
-        <w:t xml:space="preserve">iris) # nos devuelve la </w:t>
-      </w:r>
-      <w:proofErr w:type="spellStart"/>
+        <w:t>n del</w:t>
+      </w:r>
       <w:r>
         <w:rPr>
           <w:rFonts w:ascii="Courier New" w:hAnsi="Courier New" w:cs="Courier New"/>
         </w:rPr>
-        <w:t>dimensio</w:t>
-      </w:r>
-      <w:r>
-        <w:rPr>
-          <w:rFonts w:ascii="Courier New" w:hAnsi="Courier New" w:cs="Courier New"/>
-        </w:rPr>
-        <w:t>n</w:t>
-      </w:r>
-      <w:proofErr w:type="spellEnd"/>
-      <w:r>
-        <w:rPr>
-          <w:rFonts w:ascii="Courier New" w:hAnsi="Courier New" w:cs="Courier New"/>
-        </w:rPr>
-        <w:t xml:space="preserve"> del</w:t>
-      </w:r>
-      <w:r>
-        <w:rPr>
-          <w:rFonts w:ascii="Courier New" w:hAnsi="Courier New" w:cs="Courier New"/>
-        </w:rPr>
-        <w:t xml:space="preserve"> </w:t>
-      </w:r>
-      <w:proofErr w:type="spellStart"/>
-      <w:r>
-        <w:rPr>
-          <w:rFonts w:ascii="Courier New" w:hAnsi="Courier New" w:cs="Courier New"/>
-        </w:rPr>
-        <w:t>dataframe</w:t>
-      </w:r>
-      <w:proofErr w:type="spellEnd"/>
-      <w:r>
-        <w:rPr>
-          <w:rFonts w:ascii="Courier New" w:hAnsi="Courier New" w:cs="Courier New"/>
-        </w:rPr>
-        <w:t>, número de filas x nú</w:t>
+        <w:t xml:space="preserve"> dataframe, número de filas x nú</w:t>
       </w:r>
       <w:r>
         <w:rPr>
@@ -1702,21 +1263,7 @@
         <w:rPr>
           <w:rFonts w:ascii="Times New Roman" w:hAnsi="Times New Roman" w:cs="Times New Roman"/>
         </w:rPr>
-        <w:t xml:space="preserve">2. ¿De qué tipo es cada una de las variables del data </w:t>
-      </w:r>
-      <w:proofErr w:type="spellStart"/>
-      <w:r>
-        <w:rPr>
-          <w:rFonts w:ascii="Times New Roman" w:hAnsi="Times New Roman" w:cs="Times New Roman"/>
-        </w:rPr>
-        <w:t>frame</w:t>
-      </w:r>
-      <w:proofErr w:type="spellEnd"/>
-      <w:r>
-        <w:rPr>
-          <w:rFonts w:ascii="Times New Roman" w:hAnsi="Times New Roman" w:cs="Times New Roman"/>
-        </w:rPr>
-        <w:t>?</w:t>
+        <w:t>2. ¿De qué tipo es cada una de las variables del data frame?</w:t>
       </w:r>
     </w:p>
     <w:p>
@@ -1750,94 +1297,8 @@
         <w:rPr>
           <w:rFonts w:ascii="Times New Roman" w:hAnsi="Times New Roman" w:cs="Times New Roman"/>
         </w:rPr>
-        <w:t xml:space="preserve">Según el resultado devuelto por la instrucción </w:t>
-      </w:r>
-      <w:proofErr w:type="spellStart"/>
-      <w:proofErr w:type="gramStart"/>
-      <w:r>
-        <w:rPr>
-          <w:rFonts w:ascii="Times New Roman" w:hAnsi="Times New Roman" w:cs="Times New Roman"/>
-        </w:rPr>
-        <w:t>str</w:t>
-      </w:r>
-      <w:proofErr w:type="spellEnd"/>
-      <w:r>
-        <w:rPr>
-          <w:rFonts w:ascii="Times New Roman" w:hAnsi="Times New Roman" w:cs="Times New Roman"/>
-        </w:rPr>
-        <w:t>(</w:t>
-      </w:r>
-      <w:proofErr w:type="gramEnd"/>
-      <w:r>
-        <w:rPr>
-          <w:rFonts w:ascii="Times New Roman" w:hAnsi="Times New Roman" w:cs="Times New Roman"/>
-        </w:rPr>
-        <w:t xml:space="preserve">iris) Las 4 primeras variables son de tipo </w:t>
-      </w:r>
-      <w:proofErr w:type="spellStart"/>
-      <w:r>
-        <w:rPr>
-          <w:rFonts w:ascii="Times New Roman" w:hAnsi="Times New Roman" w:cs="Times New Roman"/>
-        </w:rPr>
-        <w:t>numéric</w:t>
-      </w:r>
-      <w:proofErr w:type="spellEnd"/>
-      <w:r>
-        <w:rPr>
-          <w:rFonts w:ascii="Times New Roman" w:hAnsi="Times New Roman" w:cs="Times New Roman"/>
-        </w:rPr>
-        <w:t xml:space="preserve"> y la última (</w:t>
-      </w:r>
-      <w:proofErr w:type="spellStart"/>
-      <w:r>
-        <w:rPr>
-          <w:rFonts w:ascii="Times New Roman" w:hAnsi="Times New Roman" w:cs="Times New Roman"/>
-        </w:rPr>
-        <w:t>Species</w:t>
-      </w:r>
-      <w:proofErr w:type="spellEnd"/>
-      <w:r>
-        <w:rPr>
-          <w:rFonts w:ascii="Times New Roman" w:hAnsi="Times New Roman" w:cs="Times New Roman"/>
-        </w:rPr>
-        <w:t>) es categórica, con tres categorías (</w:t>
-      </w:r>
-      <w:proofErr w:type="spellStart"/>
-      <w:r>
-        <w:rPr>
-          <w:rFonts w:ascii="Times New Roman" w:hAnsi="Times New Roman" w:cs="Times New Roman"/>
-        </w:rPr>
-        <w:t>setosa</w:t>
-      </w:r>
-      <w:proofErr w:type="spellEnd"/>
-      <w:r>
-        <w:rPr>
-          <w:rFonts w:ascii="Times New Roman" w:hAnsi="Times New Roman" w:cs="Times New Roman"/>
-        </w:rPr>
-        <w:t xml:space="preserve">, </w:t>
-      </w:r>
-      <w:proofErr w:type="spellStart"/>
-      <w:r>
-        <w:rPr>
-          <w:rFonts w:ascii="Times New Roman" w:hAnsi="Times New Roman" w:cs="Times New Roman"/>
-        </w:rPr>
-        <w:t>versicolor</w:t>
-      </w:r>
-      <w:proofErr w:type="spellEnd"/>
-      <w:r>
-        <w:rPr>
-          <w:rFonts w:ascii="Times New Roman" w:hAnsi="Times New Roman" w:cs="Times New Roman"/>
-        </w:rPr>
-        <w:t xml:space="preserve"> y </w:t>
-      </w:r>
-      <w:proofErr w:type="spellStart"/>
-      <w:r>
-        <w:rPr>
-          <w:rFonts w:ascii="Times New Roman" w:hAnsi="Times New Roman" w:cs="Times New Roman"/>
-        </w:rPr>
-        <w:t>virginica</w:t>
-      </w:r>
-      <w:proofErr w:type="spellEnd"/>
+        <w:t>Según el resultado devuelto por la instrucción str(iris) Las 4 primeras variables son de tipo numéric y la última (Species) es categórica, con tres categorías (setosa, versicolor y virginica</w:t>
+      </w:r>
     </w:p>
     <w:p>
       <w:pPr>
@@ -1876,29 +1337,7 @@
         <w:rPr>
           <w:rFonts w:ascii="Times New Roman" w:hAnsi="Times New Roman" w:cs="Times New Roman"/>
         </w:rPr>
-        <w:t xml:space="preserve">n </w:t>
-      </w:r>
-      <w:proofErr w:type="spellStart"/>
-      <w:proofErr w:type="gramStart"/>
-      <w:r>
-        <w:rPr>
-          <w:rFonts w:ascii="Times New Roman" w:hAnsi="Times New Roman" w:cs="Times New Roman"/>
-        </w:rPr>
-        <w:t>summary</w:t>
-      </w:r>
-      <w:proofErr w:type="spellEnd"/>
-      <w:r>
-        <w:rPr>
-          <w:rFonts w:ascii="Times New Roman" w:hAnsi="Times New Roman" w:cs="Times New Roman"/>
-        </w:rPr>
-        <w:t>(</w:t>
-      </w:r>
-      <w:proofErr w:type="gramEnd"/>
-      <w:r>
-        <w:rPr>
-          <w:rFonts w:ascii="Times New Roman" w:hAnsi="Times New Roman" w:cs="Times New Roman"/>
-        </w:rPr>
-        <w:t>) para obtener un resumen de los estad</w:t>
+        <w:t>n summary() para obtener un resumen de los estad</w:t>
       </w:r>
       <w:r>
         <w:rPr>
@@ -2035,35 +1474,7 @@
         <w:rPr>
           <w:rFonts w:ascii="Times New Roman" w:hAnsi="Times New Roman" w:cs="Times New Roman"/>
         </w:rPr>
-        <w:t xml:space="preserve">Comprobar con las funciones </w:t>
-      </w:r>
-      <w:proofErr w:type="gramStart"/>
-      <w:r>
-        <w:rPr>
-          <w:rFonts w:ascii="Times New Roman" w:hAnsi="Times New Roman" w:cs="Times New Roman"/>
-        </w:rPr>
-        <w:t>mean(</w:t>
-      </w:r>
-      <w:proofErr w:type="gramEnd"/>
-      <w:r>
-        <w:rPr>
-          <w:rFonts w:ascii="Times New Roman" w:hAnsi="Times New Roman" w:cs="Times New Roman"/>
-        </w:rPr>
-        <w:t xml:space="preserve">), </w:t>
-      </w:r>
-      <w:proofErr w:type="spellStart"/>
-      <w:r>
-        <w:rPr>
-          <w:rFonts w:ascii="Times New Roman" w:hAnsi="Times New Roman" w:cs="Times New Roman"/>
-        </w:rPr>
-        <w:t>range</w:t>
-      </w:r>
-      <w:proofErr w:type="spellEnd"/>
-      <w:r>
-        <w:rPr>
-          <w:rFonts w:ascii="Times New Roman" w:hAnsi="Times New Roman" w:cs="Times New Roman"/>
-        </w:rPr>
-        <w:t>(), que se</w:t>
+        <w:t>Comprobar con las funciones mean(), range(), que se</w:t>
       </w:r>
       <w:r>
         <w:rPr>
@@ -2159,29 +1570,7 @@
         <w:rPr>
           <w:rFonts w:ascii="Times New Roman" w:hAnsi="Times New Roman" w:cs="Times New Roman"/>
         </w:rPr>
-        <w:t xml:space="preserve">Otra forma de hacerlo sería con la función </w:t>
-      </w:r>
-      <w:proofErr w:type="spellStart"/>
-      <w:proofErr w:type="gramStart"/>
-      <w:r>
-        <w:rPr>
-          <w:rFonts w:ascii="Times New Roman" w:hAnsi="Times New Roman" w:cs="Times New Roman"/>
-        </w:rPr>
-        <w:t>apply</w:t>
-      </w:r>
-      <w:proofErr w:type="spellEnd"/>
-      <w:r>
-        <w:rPr>
-          <w:rFonts w:ascii="Times New Roman" w:hAnsi="Times New Roman" w:cs="Times New Roman"/>
-        </w:rPr>
-        <w:t>(</w:t>
-      </w:r>
-      <w:proofErr w:type="gramEnd"/>
-      <w:r>
-        <w:rPr>
-          <w:rFonts w:ascii="Times New Roman" w:hAnsi="Times New Roman" w:cs="Times New Roman"/>
-        </w:rPr>
-        <w:t>):</w:t>
+        <w:t>Otra forma de hacerlo sería con la función apply():</w:t>
       </w:r>
     </w:p>
     <w:p>
@@ -2281,35 +1670,7 @@
         <w:rPr>
           <w:rFonts w:ascii="Times New Roman" w:hAnsi="Times New Roman" w:cs="Times New Roman"/>
         </w:rPr>
-        <w:t xml:space="preserve">Cambia los valores de las variables </w:t>
-      </w:r>
-      <w:proofErr w:type="spellStart"/>
-      <w:r>
-        <w:rPr>
-          <w:rFonts w:ascii="Times New Roman" w:hAnsi="Times New Roman" w:cs="Times New Roman"/>
-        </w:rPr>
-        <w:t>Sepal.Length</w:t>
-      </w:r>
-      <w:proofErr w:type="spellEnd"/>
-      <w:r>
-        <w:rPr>
-          <w:rFonts w:ascii="Times New Roman" w:hAnsi="Times New Roman" w:cs="Times New Roman"/>
-        </w:rPr>
-        <w:t xml:space="preserve"> </w:t>
-      </w:r>
-      <w:proofErr w:type="spellStart"/>
-      <w:r>
-        <w:rPr>
-          <w:rFonts w:ascii="Times New Roman" w:hAnsi="Times New Roman" w:cs="Times New Roman"/>
-        </w:rPr>
-        <w:t>Sepal.Width</w:t>
-      </w:r>
-      <w:proofErr w:type="spellEnd"/>
-      <w:r>
-        <w:rPr>
-          <w:rFonts w:ascii="Times New Roman" w:hAnsi="Times New Roman" w:cs="Times New Roman"/>
-        </w:rPr>
-        <w:t xml:space="preserve"> de las 5 primeras observaciones por NA</w:t>
+        <w:t>Cambia los valores de las variables Sepal.Length Sepal.Width de las 5 primeras observaciones por NA</w:t>
       </w:r>
     </w:p>
     <w:p>
@@ -2392,21 +1753,15 @@
         <w:rPr>
           <w:rFonts w:ascii="Times New Roman" w:hAnsi="Times New Roman" w:cs="Times New Roman"/>
         </w:rPr>
-        <w:t xml:space="preserve">He creado el data </w:t>
-      </w:r>
-      <w:proofErr w:type="spellStart"/>
-      <w:r>
-        <w:rPr>
-          <w:rFonts w:ascii="Times New Roman" w:hAnsi="Times New Roman" w:cs="Times New Roman"/>
-        </w:rPr>
-        <w:t>frame</w:t>
-      </w:r>
-      <w:proofErr w:type="spellEnd"/>
-      <w:r>
-        <w:rPr>
-          <w:rFonts w:ascii="Times New Roman" w:hAnsi="Times New Roman" w:cs="Times New Roman"/>
-        </w:rPr>
-        <w:t xml:space="preserve"> iris2 como copia de iris para realizar los cambios sin modificar el original.</w:t>
+        <w:t>He creado el data frame iris2 como copia de iris para realizar los cambios s</w:t>
+      </w:r>
+      <w:bookmarkStart w:id="0" w:name="_GoBack"/>
+      <w:bookmarkEnd w:id="0"/>
+      <w:r>
+        <w:rPr>
+          <w:rFonts w:ascii="Times New Roman" w:hAnsi="Times New Roman" w:cs="Times New Roman"/>
+        </w:rPr>
+        <w:t>in modificar el original.</w:t>
       </w:r>
     </w:p>
     <w:p>
@@ -2458,35 +1813,7 @@
         <w:rPr>
           <w:rFonts w:ascii="Times New Roman" w:hAnsi="Times New Roman" w:cs="Times New Roman"/>
         </w:rPr>
-        <w:t xml:space="preserve"> pasa si usamos ahora las funciones </w:t>
-      </w:r>
-      <w:proofErr w:type="gramStart"/>
-      <w:r>
-        <w:rPr>
-          <w:rFonts w:ascii="Times New Roman" w:hAnsi="Times New Roman" w:cs="Times New Roman"/>
-        </w:rPr>
-        <w:t>mean(</w:t>
-      </w:r>
-      <w:proofErr w:type="gramEnd"/>
-      <w:r>
-        <w:rPr>
-          <w:rFonts w:ascii="Times New Roman" w:hAnsi="Times New Roman" w:cs="Times New Roman"/>
-        </w:rPr>
-        <w:t xml:space="preserve">), </w:t>
-      </w:r>
-      <w:proofErr w:type="spellStart"/>
-      <w:r>
-        <w:rPr>
-          <w:rFonts w:ascii="Times New Roman" w:hAnsi="Times New Roman" w:cs="Times New Roman"/>
-        </w:rPr>
-        <w:t>range</w:t>
-      </w:r>
-      <w:proofErr w:type="spellEnd"/>
-      <w:r>
-        <w:rPr>
-          <w:rFonts w:ascii="Times New Roman" w:hAnsi="Times New Roman" w:cs="Times New Roman"/>
-        </w:rPr>
-        <w:t>()</w:t>
+        <w:t xml:space="preserve"> pasa si usamos ahora las funciones mean(), range()</w:t>
       </w:r>
       <w:r>
         <w:rPr>
@@ -2498,35 +1825,7 @@
         <w:rPr>
           <w:rFonts w:ascii="Times New Roman" w:hAnsi="Times New Roman" w:cs="Times New Roman"/>
         </w:rPr>
-        <w:t xml:space="preserve">con las variables </w:t>
-      </w:r>
-      <w:proofErr w:type="spellStart"/>
-      <w:r>
-        <w:rPr>
-          <w:rFonts w:ascii="Times New Roman" w:hAnsi="Times New Roman" w:cs="Times New Roman"/>
-        </w:rPr>
-        <w:t>Sepal.Length</w:t>
-      </w:r>
-      <w:proofErr w:type="spellEnd"/>
-      <w:r>
-        <w:rPr>
-          <w:rFonts w:ascii="Times New Roman" w:hAnsi="Times New Roman" w:cs="Times New Roman"/>
-        </w:rPr>
-        <w:t xml:space="preserve"> y </w:t>
-      </w:r>
-      <w:proofErr w:type="spellStart"/>
-      <w:r>
-        <w:rPr>
-          <w:rFonts w:ascii="Times New Roman" w:hAnsi="Times New Roman" w:cs="Times New Roman"/>
-        </w:rPr>
-        <w:t>Sepal.Width</w:t>
-      </w:r>
-      <w:proofErr w:type="spellEnd"/>
-      <w:r>
-        <w:rPr>
-          <w:rFonts w:ascii="Times New Roman" w:hAnsi="Times New Roman" w:cs="Times New Roman"/>
-        </w:rPr>
-        <w:t xml:space="preserve">? </w:t>
+        <w:t xml:space="preserve">con las variables Sepal.Length y Sepal.Width? </w:t>
       </w:r>
       <w:r>
         <w:rPr>
@@ -2562,29 +1861,7 @@
         <w:rPr>
           <w:rFonts w:ascii="Times New Roman" w:hAnsi="Times New Roman" w:cs="Times New Roman"/>
         </w:rPr>
-        <w:t xml:space="preserve">n </w:t>
-      </w:r>
-      <w:proofErr w:type="spellStart"/>
-      <w:proofErr w:type="gramStart"/>
-      <w:r>
-        <w:rPr>
-          <w:rFonts w:ascii="Times New Roman" w:hAnsi="Times New Roman" w:cs="Times New Roman"/>
-        </w:rPr>
-        <w:t>summary</w:t>
-      </w:r>
-      <w:proofErr w:type="spellEnd"/>
-      <w:r>
-        <w:rPr>
-          <w:rFonts w:ascii="Times New Roman" w:hAnsi="Times New Roman" w:cs="Times New Roman"/>
-        </w:rPr>
-        <w:t>(</w:t>
-      </w:r>
-      <w:proofErr w:type="gramEnd"/>
-      <w:r>
-        <w:rPr>
-          <w:rFonts w:ascii="Times New Roman" w:hAnsi="Times New Roman" w:cs="Times New Roman"/>
-        </w:rPr>
-        <w:t>)?</w:t>
+        <w:t>n summary()?</w:t>
       </w:r>
     </w:p>
     <w:p>
@@ -2689,42 +1966,8 @@
         <w:rPr>
           <w:rFonts w:ascii="Times New Roman" w:hAnsi="Times New Roman" w:cs="Times New Roman"/>
         </w:rPr>
-        <w:t xml:space="preserve">Al utilizar las funciones </w:t>
-      </w:r>
-      <w:proofErr w:type="gramStart"/>
-      <w:r>
-        <w:rPr>
-          <w:rFonts w:ascii="Times New Roman" w:hAnsi="Times New Roman" w:cs="Times New Roman"/>
-        </w:rPr>
-        <w:t>mean</w:t>
-      </w:r>
-      <w:r>
-        <w:rPr>
-          <w:rFonts w:ascii="Times New Roman" w:hAnsi="Times New Roman" w:cs="Times New Roman"/>
-        </w:rPr>
-        <w:t>(</w:t>
-      </w:r>
-      <w:proofErr w:type="gramEnd"/>
-      <w:r>
-        <w:rPr>
-          <w:rFonts w:ascii="Times New Roman" w:hAnsi="Times New Roman" w:cs="Times New Roman"/>
-        </w:rPr>
-        <w:t>)</w:t>
-      </w:r>
-      <w:r>
-        <w:rPr>
-          <w:rFonts w:ascii="Times New Roman" w:hAnsi="Times New Roman" w:cs="Times New Roman"/>
-        </w:rPr>
-        <w:t xml:space="preserve"> y </w:t>
-      </w:r>
-      <w:proofErr w:type="spellStart"/>
-      <w:r>
-        <w:rPr>
-          <w:rFonts w:ascii="Times New Roman" w:hAnsi="Times New Roman" w:cs="Times New Roman"/>
-        </w:rPr>
-        <w:t>range</w:t>
-      </w:r>
-      <w:proofErr w:type="spellEnd"/>
+        <w:t>Al utilizar las funciones mean</w:t>
+      </w:r>
       <w:r>
         <w:rPr>
           <w:rFonts w:ascii="Times New Roman" w:hAnsi="Times New Roman" w:cs="Times New Roman"/>
@@ -2735,6 +1978,18 @@
         <w:rPr>
           <w:rFonts w:ascii="Times New Roman" w:hAnsi="Times New Roman" w:cs="Times New Roman"/>
         </w:rPr>
+        <w:t xml:space="preserve"> y range</w:t>
+      </w:r>
+      <w:r>
+        <w:rPr>
+          <w:rFonts w:ascii="Times New Roman" w:hAnsi="Times New Roman" w:cs="Times New Roman"/>
+        </w:rPr>
+        <w:t>()</w:t>
+      </w:r>
+      <w:r>
+        <w:rPr>
+          <w:rFonts w:ascii="Times New Roman" w:hAnsi="Times New Roman" w:cs="Times New Roman"/>
+        </w:rPr>
         <w:t xml:space="preserve"> se tienen en cuenta los valores NA, por lo que no se pude hacer el cálculo por no ser todos los elementos numéricos.</w:t>
       </w:r>
     </w:p>
@@ -2752,29 +2007,13 @@
         <w:rPr>
           <w:rFonts w:ascii="Times New Roman" w:hAnsi="Times New Roman" w:cs="Times New Roman"/>
         </w:rPr>
-        <w:t xml:space="preserve">La función </w:t>
-      </w:r>
-      <w:proofErr w:type="gramStart"/>
-      <w:r>
-        <w:rPr>
-          <w:rFonts w:ascii="Times New Roman" w:hAnsi="Times New Roman" w:cs="Times New Roman"/>
-        </w:rPr>
-        <w:t>summary</w:t>
-      </w:r>
-      <w:bookmarkStart w:id="0" w:name="_GoBack"/>
-      <w:bookmarkEnd w:id="0"/>
-      <w:r>
-        <w:rPr>
-          <w:rFonts w:ascii="Times New Roman" w:hAnsi="Times New Roman" w:cs="Times New Roman"/>
-        </w:rPr>
-        <w:t>(</w:t>
-      </w:r>
-      <w:proofErr w:type="gramEnd"/>
-      <w:r>
-        <w:rPr>
-          <w:rFonts w:ascii="Times New Roman" w:hAnsi="Times New Roman" w:cs="Times New Roman"/>
-        </w:rPr>
-        <w:t>)</w:t>
+        <w:t>La función summary</w:t>
+      </w:r>
+      <w:r>
+        <w:rPr>
+          <w:rFonts w:ascii="Times New Roman" w:hAnsi="Times New Roman" w:cs="Times New Roman"/>
+        </w:rPr>
+        <w:t>()</w:t>
       </w:r>
       <w:r>
         <w:rPr>
@@ -2826,35 +2065,7 @@
         <w:rPr>
           <w:rFonts w:ascii="Times New Roman" w:hAnsi="Times New Roman" w:cs="Times New Roman"/>
         </w:rPr>
-        <w:t xml:space="preserve">n de </w:t>
-      </w:r>
-      <w:proofErr w:type="gramStart"/>
-      <w:r>
-        <w:rPr>
-          <w:rFonts w:ascii="Times New Roman" w:hAnsi="Times New Roman" w:cs="Times New Roman"/>
-        </w:rPr>
-        <w:t>mean(</w:t>
-      </w:r>
-      <w:proofErr w:type="gramEnd"/>
-      <w:r>
-        <w:rPr>
-          <w:rFonts w:ascii="Times New Roman" w:hAnsi="Times New Roman" w:cs="Times New Roman"/>
-        </w:rPr>
-        <w:t xml:space="preserve">), </w:t>
-      </w:r>
-      <w:proofErr w:type="spellStart"/>
-      <w:r>
-        <w:rPr>
-          <w:rFonts w:ascii="Times New Roman" w:hAnsi="Times New Roman" w:cs="Times New Roman"/>
-        </w:rPr>
-        <w:t>range</w:t>
-      </w:r>
-      <w:proofErr w:type="spellEnd"/>
-      <w:r>
-        <w:rPr>
-          <w:rFonts w:ascii="Times New Roman" w:hAnsi="Times New Roman" w:cs="Times New Roman"/>
-        </w:rPr>
-        <w:t>(), etc.</w:t>
+        <w:t>n de mean(), range(), etc.</w:t>
       </w:r>
       <w:r>
         <w:rPr>
@@ -3143,29 +2354,7 @@
         <w:rPr>
           <w:rFonts w:ascii="Times New Roman" w:hAnsi="Times New Roman" w:cs="Times New Roman"/>
         </w:rPr>
-        <w:t xml:space="preserve">Vemos que los resultados son los mismos que con la función </w:t>
-      </w:r>
-      <w:proofErr w:type="spellStart"/>
-      <w:proofErr w:type="gramStart"/>
-      <w:r>
-        <w:rPr>
-          <w:rFonts w:ascii="Times New Roman" w:hAnsi="Times New Roman" w:cs="Times New Roman"/>
-        </w:rPr>
-        <w:t>summary</w:t>
-      </w:r>
-      <w:proofErr w:type="spellEnd"/>
-      <w:r>
-        <w:rPr>
-          <w:rFonts w:ascii="Times New Roman" w:hAnsi="Times New Roman" w:cs="Times New Roman"/>
-        </w:rPr>
-        <w:t>(</w:t>
-      </w:r>
-      <w:proofErr w:type="gramEnd"/>
-      <w:r>
-        <w:rPr>
-          <w:rFonts w:ascii="Times New Roman" w:hAnsi="Times New Roman" w:cs="Times New Roman"/>
-        </w:rPr>
-        <w:t>).</w:t>
+        <w:t>Vemos que los resultados son los mismos que con la función summary().</w:t>
       </w:r>
     </w:p>
     <w:p>
@@ -3243,33 +2432,11 @@
         </w:rPr>
         <w:t xml:space="preserve"> </w:t>
       </w:r>
-      <w:proofErr w:type="spellStart"/>
-      <w:r>
-        <w:rPr>
-          <w:rFonts w:ascii="Times New Roman" w:hAnsi="Times New Roman" w:cs="Times New Roman"/>
-        </w:rPr>
-        <w:t>missing</w:t>
-      </w:r>
-      <w:proofErr w:type="spellEnd"/>
-      <w:r>
-        <w:rPr>
-          <w:rFonts w:ascii="Times New Roman" w:hAnsi="Times New Roman" w:cs="Times New Roman"/>
-        </w:rPr>
-        <w:t xml:space="preserve"> </w:t>
-      </w:r>
-      <w:proofErr w:type="spellStart"/>
-      <w:r>
-        <w:rPr>
-          <w:rFonts w:ascii="Times New Roman" w:hAnsi="Times New Roman" w:cs="Times New Roman"/>
-        </w:rPr>
-        <w:t>values</w:t>
-      </w:r>
-      <w:proofErr w:type="spellEnd"/>
-      <w:r>
-        <w:rPr>
-          <w:rFonts w:ascii="Times New Roman" w:hAnsi="Times New Roman" w:cs="Times New Roman"/>
-        </w:rPr>
-        <w:t xml:space="preserve"> como NA y no como 0, por ejemplo?</w:t>
+      <w:r>
+        <w:rPr>
+          <w:rFonts w:ascii="Times New Roman" w:hAnsi="Times New Roman" w:cs="Times New Roman"/>
+        </w:rPr>
+        <w:t>missing values como NA y no como 0, por ejemplo?</w:t>
       </w:r>
     </w:p>
     <w:p>
@@ -3299,14 +2466,12 @@
         </w:rPr>
         <w:t xml:space="preserve"> Al codificar como NA se pueden eliminar del cálculo de estadísticos para que no den resultados </w:t>
       </w:r>
-      <w:proofErr w:type="spellStart"/>
-      <w:r>
-        <w:rPr>
-          <w:rFonts w:ascii="Times New Roman" w:hAnsi="Times New Roman" w:cs="Times New Roman"/>
-        </w:rPr>
-        <w:t>erroneos</w:t>
-      </w:r>
-      <w:proofErr w:type="spellEnd"/>
+      <w:r>
+        <w:rPr>
+          <w:rFonts w:ascii="Times New Roman" w:hAnsi="Times New Roman" w:cs="Times New Roman"/>
+        </w:rPr>
+        <w:t>erróneos</w:t>
+      </w:r>
       <w:r>
         <w:rPr>
           <w:rFonts w:ascii="Times New Roman" w:hAnsi="Times New Roman" w:cs="Times New Roman"/>
@@ -3363,29 +2528,7 @@
         <w:rPr>
           <w:rFonts w:ascii="Times New Roman" w:hAnsi="Times New Roman" w:cs="Times New Roman"/>
         </w:rPr>
-        <w:t xml:space="preserve">Eliminar los valores NA usando </w:t>
-      </w:r>
-      <w:proofErr w:type="spellStart"/>
-      <w:proofErr w:type="gramStart"/>
-      <w:r>
-        <w:rPr>
-          <w:rFonts w:ascii="Times New Roman" w:hAnsi="Times New Roman" w:cs="Times New Roman"/>
-        </w:rPr>
-        <w:t>na.omit</w:t>
-      </w:r>
-      <w:proofErr w:type="spellEnd"/>
-      <w:r>
-        <w:rPr>
-          <w:rFonts w:ascii="Times New Roman" w:hAnsi="Times New Roman" w:cs="Times New Roman"/>
-        </w:rPr>
-        <w:t>(</w:t>
-      </w:r>
-      <w:proofErr w:type="gramEnd"/>
-      <w:r>
-        <w:rPr>
-          <w:rFonts w:ascii="Times New Roman" w:hAnsi="Times New Roman" w:cs="Times New Roman"/>
-        </w:rPr>
-        <w:t>)</w:t>
+        <w:t>Eliminar los valores NA usando na.omit()</w:t>
       </w:r>
       <w:r>
         <w:rPr>
@@ -3415,41 +2558,11 @@
           <w:rFonts w:ascii="Times New Roman" w:hAnsi="Times New Roman" w:cs="Times New Roman"/>
         </w:rPr>
       </w:pPr>
-      <w:proofErr w:type="spellStart"/>
-      <w:proofErr w:type="gramStart"/>
-      <w:r>
-        <w:rPr>
-          <w:rFonts w:ascii="Times New Roman" w:hAnsi="Times New Roman" w:cs="Times New Roman"/>
-        </w:rPr>
-        <w:t>na.omit</w:t>
-      </w:r>
-      <w:proofErr w:type="spellEnd"/>
-      <w:r>
-        <w:rPr>
-          <w:rFonts w:ascii="Times New Roman" w:hAnsi="Times New Roman" w:cs="Times New Roman"/>
-        </w:rPr>
-        <w:t>(</w:t>
-      </w:r>
-      <w:proofErr w:type="gramEnd"/>
-      <w:r>
-        <w:rPr>
-          <w:rFonts w:ascii="Times New Roman" w:hAnsi="Times New Roman" w:cs="Times New Roman"/>
-        </w:rPr>
-        <w:t xml:space="preserve">iris2) # nos devuelve el data </w:t>
-      </w:r>
-      <w:proofErr w:type="spellStart"/>
-      <w:r>
-        <w:rPr>
-          <w:rFonts w:ascii="Times New Roman" w:hAnsi="Times New Roman" w:cs="Times New Roman"/>
-        </w:rPr>
-        <w:t>frame</w:t>
-      </w:r>
-      <w:proofErr w:type="spellEnd"/>
-      <w:r>
-        <w:rPr>
-          <w:rFonts w:ascii="Times New Roman" w:hAnsi="Times New Roman" w:cs="Times New Roman"/>
-        </w:rPr>
-        <w:t xml:space="preserve"> iris2 sin los casos con NA</w:t>
+      <w:r>
+        <w:rPr>
+          <w:rFonts w:ascii="Times New Roman" w:hAnsi="Times New Roman" w:cs="Times New Roman"/>
+        </w:rPr>
+        <w:t>na.omit(iris2) # nos devuelve el data frame iris2 sin los casos con NA</w:t>
       </w:r>
     </w:p>
     <w:p>
@@ -3554,21 +2667,7 @@
         <w:rPr>
           <w:rFonts w:ascii="Times New Roman" w:hAnsi="Times New Roman" w:cs="Times New Roman"/>
         </w:rPr>
-        <w:t xml:space="preserve">Para tener guardado el </w:t>
-      </w:r>
-      <w:proofErr w:type="spellStart"/>
-      <w:r>
-        <w:rPr>
-          <w:rFonts w:ascii="Times New Roman" w:hAnsi="Times New Roman" w:cs="Times New Roman"/>
-        </w:rPr>
-        <w:t>array</w:t>
-      </w:r>
-      <w:proofErr w:type="spellEnd"/>
-      <w:r>
-        <w:rPr>
-          <w:rFonts w:ascii="Times New Roman" w:hAnsi="Times New Roman" w:cs="Times New Roman"/>
-        </w:rPr>
-        <w:t xml:space="preserve"> sin los NA se lo asignamos a sí mismo:</w:t>
+        <w:t>Para tener guardado el array sin los NA se lo asignamos a sí mismo:</w:t>
       </w:r>
     </w:p>
     <w:p>
@@ -3668,21 +2767,7 @@
         <w:rPr>
           <w:rFonts w:ascii="Times New Roman" w:hAnsi="Times New Roman" w:cs="Times New Roman"/>
         </w:rPr>
-        <w:t xml:space="preserve">Calcular la media de la variable </w:t>
-      </w:r>
-      <w:proofErr w:type="spellStart"/>
-      <w:r>
-        <w:rPr>
-          <w:rFonts w:ascii="Times New Roman" w:hAnsi="Times New Roman" w:cs="Times New Roman"/>
-        </w:rPr>
-        <w:t>Petal.Length</w:t>
-      </w:r>
-      <w:proofErr w:type="spellEnd"/>
-      <w:r>
-        <w:rPr>
-          <w:rFonts w:ascii="Times New Roman" w:hAnsi="Times New Roman" w:cs="Times New Roman"/>
-        </w:rPr>
-        <w:t xml:space="preserve"> para cada</w:t>
+        <w:t>Calcular la media de la variable Petal.Length para cada</w:t>
       </w:r>
       <w:r>
         <w:rPr>
@@ -3694,21 +2779,7 @@
         <w:rPr>
           <w:rFonts w:ascii="Times New Roman" w:hAnsi="Times New Roman" w:cs="Times New Roman"/>
         </w:rPr>
-        <w:t>uno de las distintas especies (</w:t>
-      </w:r>
-      <w:proofErr w:type="spellStart"/>
-      <w:r>
-        <w:rPr>
-          <w:rFonts w:ascii="Times New Roman" w:hAnsi="Times New Roman" w:cs="Times New Roman"/>
-        </w:rPr>
-        <w:t>Species</w:t>
-      </w:r>
-      <w:proofErr w:type="spellEnd"/>
-      <w:r>
-        <w:rPr>
-          <w:rFonts w:ascii="Times New Roman" w:hAnsi="Times New Roman" w:cs="Times New Roman"/>
-        </w:rPr>
-        <w:t>). Pista: usar la</w:t>
+        <w:t>uno de las distintas especies (Species). Pista: usar la</w:t>
       </w:r>
       <w:r>
         <w:rPr>
@@ -3726,21 +2797,7 @@
         <w:rPr>
           <w:rFonts w:ascii="Times New Roman" w:hAnsi="Times New Roman" w:cs="Times New Roman"/>
         </w:rPr>
-        <w:t xml:space="preserve">n </w:t>
-      </w:r>
-      <w:proofErr w:type="spellStart"/>
-      <w:r>
-        <w:rPr>
-          <w:rFonts w:ascii="Times New Roman" w:hAnsi="Times New Roman" w:cs="Times New Roman"/>
-        </w:rPr>
-        <w:t>tapply</w:t>
-      </w:r>
-      <w:proofErr w:type="spellEnd"/>
-      <w:r>
-        <w:rPr>
-          <w:rFonts w:ascii="Times New Roman" w:hAnsi="Times New Roman" w:cs="Times New Roman"/>
-        </w:rPr>
-        <w:t>().</w:t>
+        <w:t>n tapply().</w:t>
       </w:r>
     </w:p>
     <w:p>

</xml_diff>